<commit_message>
rvf-71 line 97 c016v in c015r-c018v - added class 'no-indent' for anamoly case where first 'lg' should NOT be indented
 rvf-126 line 2nd to last line c027r in c027r-c29v - I think this is a typo? Second to last line should have pillcrow?

 rvf 142 c032r - example of where line number in right column is dangerously close to the left column text. Should we consider how to handle such situations?

 rvf 50 line 77 c011r-c011v - Why are lines demarcated every n=7. Line 77 shows up in an odd location because of this.
</commit_message>
<xml_diff>
--- a/documentation/Petrarchive (1) (2).docx
+++ b/documentation/Petrarchive (1) (2).docx
@@ -47,6 +47,7 @@
         <w:rPr>
           <w:rFonts w:eastAsia="Times New Roman" w:cs="Arial" w:ascii="Garamond" w:hAnsi="Garamond"/>
           <w:color w:val="222222"/>
+          <w:shd w:fill="00FFFF" w:val="clear"/>
         </w:rPr>
       </w:pPr>
       <w:r>
@@ -54,6 +55,7 @@
           <w:rFonts w:eastAsia="Times New Roman" w:cs="Arial" w:ascii="Garamond" w:hAnsi="Garamond"/>
           <w:b/>
           <w:color w:val="222222"/>
+          <w:shd w:fill="00FFFF" w:val="clear"/>
         </w:rPr>
         <w:t>Footer</w:t>
       </w:r>
@@ -61,6 +63,7 @@
         <w:rPr>
           <w:rFonts w:eastAsia="Times New Roman" w:cs="Arial" w:ascii="Garamond" w:hAnsi="Garamond"/>
           <w:color w:val="222222"/>
+          <w:shd w:fill="00FFFF" w:val="clear"/>
         </w:rPr>
         <w:t xml:space="preserve"> needs to be updated;</w:t>
       </w:r>
@@ -75,12 +78,14 @@
         <w:rPr>
           <w:rFonts w:eastAsia="Times New Roman" w:cs="Arial" w:ascii="Garamond" w:hAnsi="Garamond"/>
           <w:color w:val="222222"/>
-        </w:rPr>
-      </w:pPr>
-      <w:r>
-        <w:rPr>
-          <w:rFonts w:eastAsia="Times New Roman" w:cs="Arial" w:ascii="Garamond" w:hAnsi="Garamond"/>
-          <w:color w:val="222222"/>
+          <w:shd w:fill="00FFFF" w:val="clear"/>
+        </w:rPr>
+      </w:pPr>
+      <w:r>
+        <w:rPr>
+          <w:rFonts w:eastAsia="Times New Roman" w:cs="Arial" w:ascii="Garamond" w:hAnsi="Garamond"/>
+          <w:color w:val="222222"/>
+          <w:shd w:fill="00FFFF" w:val="clear"/>
         </w:rPr>
         <w:t xml:space="preserve">Sestina – Need to fix problems with </w:t>
       </w:r>
@@ -89,6 +94,7 @@
           <w:rFonts w:eastAsia="Times New Roman" w:cs="Arial" w:ascii="Garamond" w:hAnsi="Garamond"/>
           <w:b/>
           <w:color w:val="222222"/>
+          <w:shd w:fill="00FFFF" w:val="clear"/>
         </w:rPr>
         <w:t>all</w:t>
       </w:r>
@@ -96,6 +102,7 @@
         <w:rPr>
           <w:rFonts w:eastAsia="Times New Roman" w:cs="Arial" w:ascii="Garamond" w:hAnsi="Garamond"/>
           <w:color w:val="222222"/>
+          <w:shd w:fill="00FFFF" w:val="clear"/>
         </w:rPr>
         <w:t xml:space="preserve"> sestine (</w:t>
       </w:r>
@@ -104,13 +111,15 @@
           <w:rFonts w:eastAsia="Times New Roman" w:cs="Arial" w:ascii="Garamond" w:hAnsi="Garamond"/>
           <w:i/>
           <w:color w:val="222222"/>
-        </w:rPr>
-        <w:t xml:space="preserve">Rvf </w:t>
-      </w:r>
-      <w:r>
-        <w:rPr>
-          <w:rFonts w:eastAsia="Times New Roman" w:cs="Arial" w:ascii="Garamond" w:hAnsi="Garamond"/>
-          <w:color w:val="222222"/>
+          <w:shd w:fill="00FFFF" w:val="clear"/>
+        </w:rPr>
+        <w:t xml:space="preserve">Rvf </w:t>
+      </w:r>
+      <w:r>
+        <w:rPr>
+          <w:rFonts w:eastAsia="Times New Roman" w:cs="Arial" w:ascii="Garamond" w:hAnsi="Garamond"/>
+          <w:color w:val="222222"/>
+          <w:shd w:fill="00FFFF" w:val="clear"/>
         </w:rPr>
         <w:t>22, 30, 66, 80, 142):</w:t>
       </w:r>
@@ -125,12 +134,14 @@
         <w:rPr>
           <w:rFonts w:eastAsia="Times New Roman" w:cs="Arial" w:ascii="Garamond" w:hAnsi="Garamond"/>
           <w:color w:val="222222"/>
-        </w:rPr>
-      </w:pPr>
-      <w:r>
-        <w:rPr>
-          <w:rFonts w:eastAsia="Times New Roman" w:cs="Arial" w:ascii="Garamond" w:hAnsi="Garamond"/>
-          <w:color w:val="222222"/>
+          <w:shd w:fill="00FFFF" w:val="clear"/>
+        </w:rPr>
+      </w:pPr>
+      <w:r>
+        <w:rPr>
+          <w:rFonts w:eastAsia="Times New Roman" w:cs="Arial" w:ascii="Garamond" w:hAnsi="Garamond"/>
+          <w:color w:val="222222"/>
+          <w:shd w:fill="00FFFF" w:val="clear"/>
         </w:rPr>
         <w:t>the text is displayed all in one column instead of two (as it should),</w:t>
       </w:r>
@@ -145,12 +156,14 @@
         <w:rPr>
           <w:rFonts w:eastAsia="Times New Roman" w:cs="Arial" w:ascii="Garamond" w:hAnsi="Garamond"/>
           <w:color w:val="222222"/>
-        </w:rPr>
-      </w:pPr>
-      <w:r>
-        <w:rPr>
-          <w:rFonts w:eastAsia="Times New Roman" w:cs="Arial" w:ascii="Garamond" w:hAnsi="Garamond"/>
-          <w:color w:val="222222"/>
+          <w:shd w:fill="00FFFF" w:val="clear"/>
+        </w:rPr>
+      </w:pPr>
+      <w:r>
+        <w:rPr>
+          <w:rFonts w:eastAsia="Times New Roman" w:cs="Arial" w:ascii="Garamond" w:hAnsi="Garamond"/>
+          <w:color w:val="222222"/>
+          <w:shd w:fill="00FFFF" w:val="clear"/>
         </w:rPr>
         <w:t xml:space="preserve">move poem numbers (of following poems: </w:t>
       </w:r>
@@ -159,13 +172,15 @@
           <w:rFonts w:eastAsia="Times New Roman" w:cs="Arial" w:ascii="Garamond" w:hAnsi="Garamond"/>
           <w:i/>
           <w:color w:val="222222"/>
-        </w:rPr>
-        <w:t xml:space="preserve">Rvf </w:t>
-      </w:r>
-      <w:r>
-        <w:rPr>
-          <w:rFonts w:eastAsia="Times New Roman" w:cs="Arial" w:ascii="Garamond" w:hAnsi="Garamond"/>
-          <w:color w:val="222222"/>
+          <w:shd w:fill="00FFFF" w:val="clear"/>
+        </w:rPr>
+        <w:t xml:space="preserve">Rvf </w:t>
+      </w:r>
+      <w:r>
+        <w:rPr>
+          <w:rFonts w:eastAsia="Times New Roman" w:cs="Arial" w:ascii="Garamond" w:hAnsi="Garamond"/>
+          <w:color w:val="222222"/>
+          <w:shd w:fill="00FFFF" w:val="clear"/>
         </w:rPr>
         <w:t>23, 31, 67, 81 and 143) back in the left margin,</w:t>
       </w:r>
@@ -180,12 +195,14 @@
         <w:rPr>
           <w:rFonts w:eastAsia="Times New Roman" w:cs="Arial" w:ascii="Garamond" w:hAnsi="Garamond"/>
           <w:color w:val="222222"/>
-        </w:rPr>
-      </w:pPr>
-      <w:r>
-        <w:rPr>
-          <w:rFonts w:eastAsia="Times New Roman" w:cs="Arial" w:ascii="Garamond" w:hAnsi="Garamond"/>
-          <w:color w:val="222222"/>
+          <w:shd w:fill="00FFFF" w:val="clear"/>
+        </w:rPr>
+      </w:pPr>
+      <w:r>
+        <w:rPr>
+          <w:rFonts w:eastAsia="Times New Roman" w:cs="Arial" w:ascii="Garamond" w:hAnsi="Garamond"/>
+          <w:color w:val="222222"/>
+          <w:shd w:fill="00FFFF" w:val="clear"/>
         </w:rPr>
         <w:t>blank line between poems in the sestina cartae is not showing: needs fix;</w:t>
       </w:r>
@@ -200,12 +217,14 @@
         <w:rPr>
           <w:rFonts w:eastAsia="Times New Roman" w:cs="Arial" w:ascii="Garamond" w:hAnsi="Garamond"/>
           <w:color w:val="222222"/>
-        </w:rPr>
-      </w:pPr>
-      <w:r>
-        <w:rPr>
-          <w:rFonts w:eastAsia="Times New Roman" w:cs="Arial" w:ascii="Garamond" w:hAnsi="Garamond"/>
-          <w:color w:val="222222"/>
+          <w:shd w:fill="00FFFF" w:val="clear"/>
+        </w:rPr>
+      </w:pPr>
+      <w:r>
+        <w:rPr>
+          <w:rFonts w:eastAsia="Times New Roman" w:cs="Arial" w:ascii="Garamond" w:hAnsi="Garamond"/>
+          <w:color w:val="222222"/>
+          <w:shd w:fill="00FFFF" w:val="clear"/>
         </w:rPr>
         <w:t xml:space="preserve">The </w:t>
       </w:r>
@@ -215,6 +234,7 @@
           <w:b/>
           <w:i/>
           <w:color w:val="222222"/>
+          <w:shd w:fill="00FFFF" w:val="clear"/>
         </w:rPr>
         <w:t>manicula</w:t>
       </w:r>
@@ -222,6 +242,7 @@
         <w:rPr>
           <w:rFonts w:eastAsia="Times New Roman" w:cs="Arial" w:ascii="Garamond" w:hAnsi="Garamond"/>
           <w:color w:val="222222"/>
+          <w:shd w:fill="00FFFF" w:val="clear"/>
         </w:rPr>
         <w:t xml:space="preserve"> on c. 26r does not work, there is no access to </w:t>
       </w:r>
@@ -230,6 +251,7 @@
           <w:rFonts w:eastAsia="Times New Roman" w:cs="Arial" w:ascii="Garamond" w:hAnsi="Garamond"/>
           <w:i/>
           <w:color w:val="222222"/>
+          <w:shd w:fill="00FFFF" w:val="clear"/>
         </w:rPr>
         <w:t>Donna mi vene spesso ne la mente</w:t>
       </w:r>
@@ -237,6 +259,7 @@
         <w:rPr>
           <w:rFonts w:eastAsia="Times New Roman" w:cs="Arial" w:ascii="Garamond" w:hAnsi="Garamond"/>
           <w:color w:val="222222"/>
+          <w:shd w:fill="00FFFF" w:val="clear"/>
         </w:rPr>
         <w:t>;</w:t>
       </w:r>
@@ -251,12 +274,14 @@
         <w:rPr>
           <w:rFonts w:eastAsia="Times New Roman" w:cs="Arial" w:ascii="Garamond" w:hAnsi="Garamond"/>
           <w:color w:val="222222"/>
-        </w:rPr>
-      </w:pPr>
-      <w:r>
-        <w:rPr>
-          <w:rFonts w:eastAsia="Times New Roman" w:cs="Arial" w:ascii="Garamond" w:hAnsi="Garamond"/>
-          <w:color w:val="222222"/>
+          <w:shd w:fill="00FFFF" w:val="clear"/>
+        </w:rPr>
+      </w:pPr>
+      <w:r>
+        <w:rPr>
+          <w:rFonts w:eastAsia="Times New Roman" w:cs="Arial" w:ascii="Garamond" w:hAnsi="Garamond"/>
+          <w:color w:val="222222"/>
+          <w:shd w:fill="00FFFF" w:val="clear"/>
         </w:rPr>
         <w:t xml:space="preserve">Problem with </w:t>
       </w:r>
@@ -265,6 +290,7 @@
           <w:rFonts w:eastAsia="Times New Roman" w:cs="Arial" w:ascii="Garamond" w:hAnsi="Garamond"/>
           <w:b/>
           <w:color w:val="222222"/>
+          <w:shd w:fill="00FFFF" w:val="clear"/>
         </w:rPr>
         <w:t>poem numbers</w:t>
       </w:r>
@@ -272,6 +298,7 @@
         <w:rPr>
           <w:rFonts w:eastAsia="Times New Roman" w:cs="Arial" w:ascii="Garamond" w:hAnsi="Garamond"/>
           <w:color w:val="222222"/>
+          <w:shd w:fill="00FFFF" w:val="clear"/>
         </w:rPr>
         <w:t xml:space="preserve"> on cc.69v-70r in the passage between diplomatic and edited;</w:t>
       </w:r>
@@ -292,6 +319,7 @@
         <w:rPr>
           <w:rFonts w:eastAsia="Times New Roman" w:cs="Arial" w:ascii="Garamond" w:hAnsi="Garamond"/>
           <w:color w:val="222222"/>
+          <w:shd w:fill="00FFFF" w:val="clear"/>
         </w:rPr>
         <w:t xml:space="preserve">Additional poem numbers need to be fixed (not placed next to the beginning of the poem): </w:t>
       </w:r>
@@ -300,13 +328,15 @@
           <w:rFonts w:eastAsia="Times New Roman" w:cs="Arial" w:ascii="Garamond" w:hAnsi="Garamond"/>
           <w:i/>
           <w:color w:val="222222"/>
-        </w:rPr>
-        <w:t xml:space="preserve">Rvf </w:t>
-      </w:r>
-      <w:r>
-        <w:rPr>
-          <w:rFonts w:eastAsia="Times New Roman" w:cs="Arial" w:ascii="Garamond" w:hAnsi="Garamond"/>
-          <w:color w:val="222222"/>
+          <w:shd w:fill="00FFFF" w:val="clear"/>
+        </w:rPr>
+        <w:t xml:space="preserve">Rvf </w:t>
+      </w:r>
+      <w:r>
+        <w:rPr>
+          <w:rFonts w:eastAsia="Times New Roman" w:cs="Arial" w:ascii="Garamond" w:hAnsi="Garamond"/>
+          <w:color w:val="222222"/>
+          <w:shd w:fill="00FFFF" w:val="clear"/>
         </w:rPr>
         <w:t xml:space="preserve">31 c.7v; </w:t>
       </w:r>
@@ -315,15 +345,24 @@
           <w:rFonts w:eastAsia="Times New Roman" w:cs="Arial" w:ascii="Garamond" w:hAnsi="Garamond"/>
           <w:i/>
           <w:color w:val="222222"/>
-        </w:rPr>
-        <w:t xml:space="preserve">Rvf </w:t>
-      </w:r>
-      <w:r>
-        <w:rPr>
-          <w:rFonts w:eastAsia="Times New Roman" w:cs="Arial" w:ascii="Garamond" w:hAnsi="Garamond"/>
-          <w:color w:val="222222"/>
-        </w:rPr>
-        <w:t xml:space="preserve">51 c. 11v; </w:t>
+          <w:shd w:fill="00FFFF" w:val="clear"/>
+        </w:rPr>
+        <w:t xml:space="preserve">Rvf </w:t>
+      </w:r>
+      <w:r>
+        <w:rPr>
+          <w:rFonts w:eastAsia="Times New Roman" w:cs="Arial" w:ascii="Garamond" w:hAnsi="Garamond"/>
+          <w:color w:val="222222"/>
+          <w:shd w:fill="00FFFF" w:val="clear"/>
+        </w:rPr>
+        <w:t>51 c. 11v;</w:t>
+      </w:r>
+      <w:r>
+        <w:rPr>
+          <w:rFonts w:eastAsia="Times New Roman" w:cs="Arial" w:ascii="Garamond" w:hAnsi="Garamond"/>
+          <w:color w:val="222222"/>
+        </w:rPr>
+        <w:t xml:space="preserve"> </w:t>
       </w:r>
     </w:p>
     <w:p>
@@ -356,13 +395,15 @@
         <w:rPr>
           <w:rFonts w:eastAsia="Times New Roman" w:cs="Arial" w:ascii="Garamond" w:hAnsi="Garamond"/>
           <w:color w:val="222222"/>
-        </w:rPr>
-      </w:pPr>
-      <w:r>
-        <w:rPr>
-          <w:rFonts w:eastAsia="Times New Roman" w:cs="Arial" w:ascii="Garamond" w:hAnsi="Garamond"/>
-          <w:i/>
-          <w:color w:val="222222"/>
+          <w:shd w:fill="00FFFF" w:val="clear"/>
+        </w:rPr>
+      </w:pPr>
+      <w:r>
+        <w:rPr>
+          <w:rFonts w:eastAsia="Times New Roman" w:cs="Arial" w:ascii="Garamond" w:hAnsi="Garamond"/>
+          <w:i/>
+          <w:color w:val="222222"/>
+          <w:shd w:fill="00FFFF" w:val="clear"/>
         </w:rPr>
         <w:t>Rvf</w:t>
       </w:r>
@@ -370,6 +411,7 @@
         <w:rPr>
           <w:rFonts w:eastAsia="Times New Roman" w:cs="Arial" w:ascii="Garamond" w:hAnsi="Garamond"/>
           <w:color w:val="222222"/>
+          <w:shd w:fill="00FFFF" w:val="clear"/>
         </w:rPr>
         <w:t xml:space="preserve"> 59 c. 13v: fix problem with lines alignment and line numbers,</w:t>
       </w:r>
@@ -384,13 +426,15 @@
         <w:rPr>
           <w:rFonts w:eastAsia="Times New Roman" w:cs="Arial" w:ascii="Garamond" w:hAnsi="Garamond"/>
           <w:color w:val="222222"/>
-        </w:rPr>
-      </w:pPr>
-      <w:r>
-        <w:rPr>
-          <w:rFonts w:eastAsia="Times New Roman" w:cs="Arial" w:ascii="Garamond" w:hAnsi="Garamond"/>
-          <w:i/>
-          <w:color w:val="222222"/>
+          <w:shd w:fill="00FFFF" w:val="clear"/>
+        </w:rPr>
+      </w:pPr>
+      <w:r>
+        <w:rPr>
+          <w:rFonts w:eastAsia="Times New Roman" w:cs="Arial" w:ascii="Garamond" w:hAnsi="Garamond"/>
+          <w:i/>
+          <w:color w:val="222222"/>
+          <w:shd w:fill="00FFFF" w:val="clear"/>
         </w:rPr>
         <w:t>Rvf</w:t>
       </w:r>
@@ -398,6 +442,7 @@
         <w:rPr>
           <w:rFonts w:eastAsia="Times New Roman" w:cs="Arial" w:ascii="Garamond" w:hAnsi="Garamond"/>
           <w:color w:val="222222"/>
+          <w:shd w:fill="00FFFF" w:val="clear"/>
         </w:rPr>
         <w:t xml:space="preserve"> 106 c.23r: fix line alignment problem,</w:t>
       </w:r>
@@ -531,6 +576,7 @@
         <w:rPr>
           <w:rFonts w:eastAsia="Times New Roman" w:cs="Arial" w:ascii="Garamond" w:hAnsi="Garamond"/>
           <w:color w:val="222222"/>
+          <w:shd w:fill="00FFFF" w:val="clear"/>
         </w:rPr>
       </w:pPr>
       <w:r>
@@ -538,6 +584,7 @@
           <w:rFonts w:eastAsia="Times New Roman" w:cs="Arial" w:ascii="Garamond" w:hAnsi="Garamond"/>
           <w:b/>
           <w:color w:val="222222"/>
+          <w:shd w:fill="00FFFF" w:val="clear"/>
         </w:rPr>
         <w:t>Blank line</w:t>
       </w:r>
@@ -545,6 +592,7 @@
         <w:rPr>
           <w:rFonts w:eastAsia="Times New Roman" w:cs="Arial" w:ascii="Garamond" w:hAnsi="Garamond"/>
           <w:color w:val="222222"/>
+          <w:shd w:fill="00FFFF" w:val="clear"/>
         </w:rPr>
         <w:t xml:space="preserve"> between </w:t>
       </w:r>
@@ -553,13 +601,15 @@
           <w:rFonts w:eastAsia="Times New Roman" w:cs="Arial" w:ascii="Garamond" w:hAnsi="Garamond"/>
           <w:i/>
           <w:color w:val="222222"/>
-        </w:rPr>
-        <w:t xml:space="preserve">Rvf </w:t>
-      </w:r>
-      <w:r>
-        <w:rPr>
-          <w:rFonts w:eastAsia="Times New Roman" w:cs="Arial" w:ascii="Garamond" w:hAnsi="Garamond"/>
-          <w:color w:val="222222"/>
+          <w:shd w:fill="00FFFF" w:val="clear"/>
+        </w:rPr>
+        <w:t xml:space="preserve">Rvf </w:t>
+      </w:r>
+      <w:r>
+        <w:rPr>
+          <w:rFonts w:eastAsia="Times New Roman" w:cs="Arial" w:ascii="Garamond" w:hAnsi="Garamond"/>
+          <w:color w:val="222222"/>
+          <w:shd w:fill="00FFFF" w:val="clear"/>
         </w:rPr>
         <w:t xml:space="preserve">50 and </w:t>
       </w:r>
@@ -568,6 +618,7 @@
           <w:rFonts w:eastAsia="Times New Roman" w:cs="Arial" w:ascii="Garamond" w:hAnsi="Garamond"/>
           <w:i/>
           <w:color w:val="222222"/>
+          <w:shd w:fill="00FFFF" w:val="clear"/>
         </w:rPr>
         <w:t>Rvf</w:t>
       </w:r>
@@ -575,6 +626,7 @@
         <w:rPr>
           <w:rFonts w:eastAsia="Times New Roman" w:cs="Arial" w:ascii="Garamond" w:hAnsi="Garamond"/>
           <w:color w:val="222222"/>
+          <w:shd w:fill="00FFFF" w:val="clear"/>
         </w:rPr>
         <w:t xml:space="preserve"> 51 on c.11v need to be visible (missing in the _dev site);</w:t>
       </w:r>
@@ -595,8 +647,16 @@
         <w:rPr>
           <w:rFonts w:eastAsia="Times New Roman" w:cs="Arial" w:ascii="Garamond" w:hAnsi="Garamond"/>
           <w:color w:val="222222"/>
-        </w:rPr>
-        <w:t>All the other sections of the website not accessible on _dev (text index, glossary, visual indexes etc.);</w:t>
+          <w:shd w:fill="00FFFF" w:val="clear"/>
+        </w:rPr>
+        <w:t>All the other sections of the website not accessible on _dev (text index, glossary, visual indexes etc.)</w:t>
+      </w:r>
+      <w:r>
+        <w:rPr>
+          <w:rFonts w:eastAsia="Times New Roman" w:cs="Arial" w:ascii="Garamond" w:hAnsi="Garamond"/>
+          <w:color w:val="222222"/>
+        </w:rPr>
+        <w:t>;</w:t>
       </w:r>
     </w:p>
     <w:p>
@@ -610,12 +670,14 @@
           <w:rFonts w:eastAsia="Times New Roman" w:cs="Arial" w:ascii="Garamond" w:hAnsi="Garamond"/>
           <w:b/>
           <w:color w:val="222222"/>
-        </w:rPr>
-      </w:pPr>
-      <w:r>
-        <w:rPr>
-          <w:rFonts w:eastAsia="Times New Roman" w:cs="Arial" w:ascii="Garamond" w:hAnsi="Garamond"/>
-          <w:color w:val="222222"/>
+          <w:shd w:fill="FFFF66" w:val="clear"/>
+        </w:rPr>
+      </w:pPr>
+      <w:r>
+        <w:rPr>
+          <w:rFonts w:eastAsia="Times New Roman" w:cs="Arial" w:ascii="Garamond" w:hAnsi="Garamond"/>
+          <w:color w:val="222222"/>
+          <w:shd w:fill="FFFF66" w:val="clear"/>
         </w:rPr>
         <w:t xml:space="preserve">Update the site to include </w:t>
       </w:r>
@@ -624,6 +686,7 @@
           <w:rFonts w:eastAsia="Times New Roman" w:cs="Arial" w:ascii="Garamond" w:hAnsi="Garamond"/>
           <w:b/>
           <w:color w:val="222222"/>
+          <w:shd w:fill="FFFF66" w:val="clear"/>
         </w:rPr>
         <w:t>c.33r</w:t>
       </w:r>
@@ -725,6 +788,7 @@
           <w:rFonts w:eastAsia="Times New Roman" w:cs="Arial" w:ascii="Garamond" w:hAnsi="Garamond"/>
           <w:i/>
           <w:color w:val="222222"/>
+          <w:shd w:fill="66FFFF" w:val="clear"/>
         </w:rPr>
         <w:t>Rvf</w:t>
       </w:r>
@@ -732,53 +796,88 @@
         <w:rPr>
           <w:rFonts w:eastAsia="Times New Roman" w:cs="Arial" w:ascii="Garamond" w:hAnsi="Garamond"/>
           <w:color w:val="222222"/>
-        </w:rPr>
-        <w:t xml:space="preserve"> 14 c. 2v (ballata grande), </w:t>
-      </w:r>
-      <w:r>
-        <w:rPr>
-          <w:rFonts w:eastAsia="Times New Roman" w:cs="Arial" w:ascii="Garamond" w:hAnsi="Garamond"/>
-          <w:i/>
-          <w:color w:val="222222"/>
-        </w:rPr>
-        <w:t xml:space="preserve">Rvf </w:t>
-      </w:r>
-      <w:r>
-        <w:rPr>
-          <w:rFonts w:eastAsia="Times New Roman" w:cs="Arial" w:ascii="Garamond" w:hAnsi="Garamond"/>
-          <w:color w:val="222222"/>
-        </w:rPr>
-        <w:t xml:space="preserve">23 c. 4r (canzone_20vv), </w:t>
-      </w:r>
-      <w:r>
-        <w:rPr>
-          <w:rFonts w:eastAsia="Times New Roman" w:cs="Arial" w:ascii="Garamond" w:hAnsi="Garamond"/>
-          <w:i/>
-          <w:color w:val="222222"/>
-        </w:rPr>
-        <w:t xml:space="preserve">Rvf </w:t>
-      </w:r>
-      <w:r>
-        <w:rPr>
-          <w:rFonts w:eastAsia="Times New Roman" w:cs="Arial" w:ascii="Garamond" w:hAnsi="Garamond"/>
-          <w:color w:val="222222"/>
-        </w:rPr>
-        <w:t xml:space="preserve">28 c.5v-6v (canzone_15vv), </w:t>
-      </w:r>
-      <w:r>
-        <w:rPr>
-          <w:rFonts w:eastAsia="Times New Roman" w:cs="Arial" w:ascii="Garamond" w:hAnsi="Garamond"/>
-          <w:i/>
-          <w:color w:val="222222"/>
-        </w:rPr>
-        <w:t xml:space="preserve">Rvf </w:t>
-      </w:r>
-      <w:r>
-        <w:rPr>
-          <w:rFonts w:eastAsia="Times New Roman" w:cs="Arial" w:ascii="Garamond" w:hAnsi="Garamond"/>
-          <w:color w:val="222222"/>
-        </w:rPr>
-        <w:t xml:space="preserve">29 cc. 6v-7r (canzone_7vv), </w:t>
+          <w:shd w:fill="66FFFF" w:val="clear"/>
+        </w:rPr>
+        <w:t xml:space="preserve"> 14 c. 2v</w:t>
+      </w:r>
+      <w:r>
+        <w:rPr>
+          <w:rFonts w:eastAsia="Times New Roman" w:cs="Arial" w:ascii="Garamond" w:hAnsi="Garamond"/>
+          <w:color w:val="222222"/>
+        </w:rPr>
+        <w:t xml:space="preserve"> (ballata grande), </w:t>
+      </w:r>
+      <w:r>
+        <w:rPr>
+          <w:rFonts w:eastAsia="Times New Roman" w:cs="Arial" w:ascii="Garamond" w:hAnsi="Garamond"/>
+          <w:i/>
+          <w:color w:val="222222"/>
+          <w:shd w:fill="66FFFF" w:val="clear"/>
+        </w:rPr>
+        <w:t xml:space="preserve">Rvf </w:t>
+      </w:r>
+      <w:r>
+        <w:rPr>
+          <w:rFonts w:eastAsia="Times New Roman" w:cs="Arial" w:ascii="Garamond" w:hAnsi="Garamond"/>
+          <w:color w:val="222222"/>
+          <w:shd w:fill="66FFFF" w:val="clear"/>
+        </w:rPr>
+        <w:t xml:space="preserve">23 c. 4r </w:t>
+      </w:r>
+      <w:r>
+        <w:rPr>
+          <w:rFonts w:eastAsia="Times New Roman" w:cs="Arial" w:ascii="Garamond" w:hAnsi="Garamond"/>
+          <w:color w:val="222222"/>
+        </w:rPr>
+        <w:t xml:space="preserve">(canzone_20vv), </w:t>
+      </w:r>
+      <w:r>
+        <w:rPr>
+          <w:rFonts w:eastAsia="Times New Roman" w:cs="Arial" w:ascii="Garamond" w:hAnsi="Garamond"/>
+          <w:i/>
+          <w:color w:val="222222"/>
+          <w:shd w:fill="66FFFF" w:val="clear"/>
+        </w:rPr>
+        <w:t xml:space="preserve">Rvf </w:t>
+      </w:r>
+      <w:r>
+        <w:rPr>
+          <w:rFonts w:eastAsia="Times New Roman" w:cs="Arial" w:ascii="Garamond" w:hAnsi="Garamond"/>
+          <w:color w:val="222222"/>
+          <w:shd w:fill="66FFFF" w:val="clear"/>
+        </w:rPr>
+        <w:t>28 c.5v-6v</w:t>
+      </w:r>
+      <w:r>
+        <w:rPr>
+          <w:rFonts w:eastAsia="Times New Roman" w:cs="Arial" w:ascii="Garamond" w:hAnsi="Garamond"/>
+          <w:color w:val="222222"/>
+        </w:rPr>
+        <w:t xml:space="preserve"> (canzone_15vv), </w:t>
+      </w:r>
+      <w:r>
+        <w:rPr>
+          <w:rFonts w:eastAsia="Times New Roman" w:cs="Arial" w:ascii="Garamond" w:hAnsi="Garamond"/>
+          <w:i/>
+          <w:color w:val="222222"/>
+          <w:shd w:fill="66FFFF" w:val="clear"/>
+        </w:rPr>
+        <w:t xml:space="preserve">Rvf </w:t>
+      </w:r>
+      <w:r>
+        <w:rPr>
+          <w:rFonts w:eastAsia="Times New Roman" w:cs="Arial" w:ascii="Garamond" w:hAnsi="Garamond"/>
+          <w:color w:val="222222"/>
+          <w:shd w:fill="66FFFF" w:val="clear"/>
+        </w:rPr>
+        <w:t>29 cc. 6v-7r</w:t>
+      </w:r>
+      <w:r>
+        <w:rPr>
+          <w:rFonts w:eastAsia="Times New Roman" w:cs="Arial" w:ascii="Garamond" w:hAnsi="Garamond"/>
+          <w:color w:val="222222"/>
+        </w:rPr>
+        <w:t xml:space="preserve"> (canzone_7vv), </w:t>
       </w:r>
       <w:r>
         <w:rPr>

</xml_diff>

<commit_message>
Nearly everything on checklist solved besides 'red highlighted'
</commit_message>
<xml_diff>
--- a/documentation/Petrarchive (1) (2).docx
+++ b/documentation/Petrarchive (1) (2).docx
@@ -765,7 +765,8 @@
         </w:numPr>
         <w:rPr>
           <w:rFonts w:eastAsia="Times New Roman" w:cs="Arial" w:ascii="Garamond" w:hAnsi="Garamond"/>
-          <w:color w:val="222222"/>
+          <w:color w:val="800000"/>
+          <w:shd w:fill="66FFFF" w:val="clear"/>
         </w:rPr>
       </w:pPr>
       <w:r>
@@ -884,6 +885,7 @@
           <w:rFonts w:eastAsia="Times New Roman" w:cs="Arial" w:ascii="Garamond" w:hAnsi="Garamond"/>
           <w:i/>
           <w:color w:val="222222"/>
+          <w:shd w:fill="66FFFF" w:val="clear"/>
         </w:rPr>
         <w:t>Rvf</w:t>
       </w:r>
@@ -891,164 +893,279 @@
         <w:rPr>
           <w:rFonts w:eastAsia="Times New Roman" w:cs="Arial" w:ascii="Garamond" w:hAnsi="Garamond"/>
           <w:color w:val="222222"/>
-        </w:rPr>
-        <w:t xml:space="preserve"> 37 cc.8v-9v (canzone_16vv), </w:t>
-      </w:r>
-      <w:r>
-        <w:rPr>
-          <w:rFonts w:eastAsia="Times New Roman" w:cs="Arial" w:ascii="Garamond" w:hAnsi="Garamond"/>
-          <w:i/>
-          <w:color w:val="222222"/>
-        </w:rPr>
-        <w:t xml:space="preserve">Rvf </w:t>
-      </w:r>
-      <w:r>
-        <w:rPr>
-          <w:rFonts w:eastAsia="Times New Roman" w:cs="Arial" w:ascii="Garamond" w:hAnsi="Garamond"/>
-          <w:color w:val="222222"/>
-        </w:rPr>
-        <w:t xml:space="preserve">50 c. 11r-v (canzone_14vv), </w:t>
-      </w:r>
-      <w:r>
-        <w:rPr>
-          <w:rFonts w:eastAsia="Times New Roman" w:cs="Arial" w:ascii="Garamond" w:hAnsi="Garamond"/>
-          <w:i/>
-          <w:color w:val="222222"/>
-        </w:rPr>
-        <w:t xml:space="preserve">Rvf </w:t>
-      </w:r>
-      <w:r>
-        <w:rPr>
-          <w:rFonts w:eastAsia="Times New Roman" w:cs="Arial" w:ascii="Garamond" w:hAnsi="Garamond"/>
-          <w:color w:val="222222"/>
-        </w:rPr>
-        <w:t xml:space="preserve">55 c.13r (ballata mezzana), </w:t>
-      </w:r>
-      <w:r>
-        <w:rPr>
-          <w:rFonts w:eastAsia="Times New Roman" w:cs="Arial" w:ascii="Garamond" w:hAnsi="Garamond"/>
-          <w:i/>
-          <w:color w:val="222222"/>
-        </w:rPr>
-        <w:t xml:space="preserve">Rvf </w:t>
-      </w:r>
-      <w:r>
-        <w:rPr>
-          <w:rFonts w:eastAsia="Times New Roman" w:cs="Arial" w:ascii="Garamond" w:hAnsi="Garamond"/>
-          <w:color w:val="222222"/>
-        </w:rPr>
-        <w:t xml:space="preserve">63 c.14r (ballata grande), </w:t>
-      </w:r>
-      <w:r>
-        <w:rPr>
-          <w:rFonts w:eastAsia="Times New Roman" w:cs="Arial" w:ascii="Garamond" w:hAnsi="Garamond"/>
-          <w:i/>
-          <w:color w:val="222222"/>
-        </w:rPr>
-        <w:t xml:space="preserve">Rvf </w:t>
-      </w:r>
-      <w:r>
-        <w:rPr>
-          <w:rFonts w:eastAsia="Times New Roman" w:cs="Arial" w:ascii="Garamond" w:hAnsi="Garamond"/>
-          <w:color w:val="222222"/>
-        </w:rPr>
-        <w:t xml:space="preserve">70 cc.15r-v (canzone_10vv), </w:t>
-      </w:r>
-      <w:r>
-        <w:rPr>
-          <w:rFonts w:eastAsia="Times New Roman" w:cs="Arial" w:ascii="Garamond" w:hAnsi="Garamond"/>
-          <w:i/>
-          <w:color w:val="222222"/>
-        </w:rPr>
-        <w:t xml:space="preserve">Rvf </w:t>
-      </w:r>
-      <w:r>
-        <w:rPr>
-          <w:rFonts w:eastAsia="Times New Roman" w:cs="Arial" w:ascii="Garamond" w:hAnsi="Garamond"/>
-          <w:color w:val="222222"/>
-        </w:rPr>
-        <w:t xml:space="preserve">71 cc. 15v-16v (canzone_15vv), </w:t>
-      </w:r>
-      <w:r>
-        <w:rPr>
-          <w:rFonts w:eastAsia="Times New Roman" w:cs="Arial" w:ascii="Garamond" w:hAnsi="Garamond"/>
-          <w:i/>
-          <w:color w:val="222222"/>
-        </w:rPr>
-        <w:t xml:space="preserve">Rvf </w:t>
-      </w:r>
-      <w:r>
-        <w:rPr>
-          <w:rFonts w:eastAsia="Times New Roman" w:cs="Arial" w:ascii="Garamond" w:hAnsi="Garamond"/>
-          <w:color w:val="222222"/>
-        </w:rPr>
-        <w:t xml:space="preserve">72 cc.16v-17r (canzone_15vv), </w:t>
-      </w:r>
-      <w:r>
-        <w:rPr>
-          <w:rFonts w:eastAsia="Times New Roman" w:cs="Arial" w:ascii="Garamond" w:hAnsi="Garamond"/>
-          <w:i/>
-          <w:color w:val="222222"/>
-        </w:rPr>
-        <w:t xml:space="preserve">Rvf </w:t>
-      </w:r>
-      <w:r>
-        <w:rPr>
-          <w:rFonts w:eastAsia="Times New Roman" w:cs="Arial" w:ascii="Garamond" w:hAnsi="Garamond"/>
-          <w:color w:val="222222"/>
-        </w:rPr>
-        <w:t xml:space="preserve">73 cc.17r-18r (canzone_15vv), </w:t>
-      </w:r>
-      <w:r>
-        <w:rPr>
-          <w:rFonts w:eastAsia="Times New Roman" w:cs="Arial" w:ascii="Garamond" w:hAnsi="Garamond"/>
-          <w:i/>
-          <w:color w:val="222222"/>
-        </w:rPr>
-        <w:t xml:space="preserve">Rvf </w:t>
-      </w:r>
-      <w:r>
-        <w:rPr>
-          <w:rFonts w:eastAsia="Times New Roman" w:cs="Arial" w:ascii="Garamond" w:hAnsi="Garamond"/>
-          <w:color w:val="222222"/>
-        </w:rPr>
-        <w:t xml:space="preserve">105 cc.22v-23r (canzone_15vv), </w:t>
-      </w:r>
-      <w:r>
-        <w:rPr>
-          <w:rFonts w:eastAsia="Times New Roman" w:cs="Arial" w:ascii="Garamond" w:hAnsi="Garamond"/>
-          <w:i/>
-          <w:color w:val="222222"/>
-        </w:rPr>
-        <w:t xml:space="preserve">Rvf </w:t>
-      </w:r>
-      <w:r>
-        <w:rPr>
-          <w:rFonts w:eastAsia="Times New Roman" w:cs="Arial" w:ascii="Garamond" w:hAnsi="Garamond"/>
-          <w:color w:val="222222"/>
-        </w:rPr>
-        <w:t xml:space="preserve">119 cc.24v-25v (canzone_15vv), </w:t>
-      </w:r>
-      <w:r>
-        <w:rPr>
-          <w:rFonts w:eastAsia="Times New Roman" w:cs="Arial" w:ascii="Garamond" w:hAnsi="Garamond"/>
-          <w:i/>
-          <w:color w:val="222222"/>
-        </w:rPr>
-        <w:t xml:space="preserve">Rvf </w:t>
-      </w:r>
-      <w:r>
-        <w:rPr>
-          <w:rFonts w:eastAsia="Times New Roman" w:cs="Arial" w:ascii="Garamond" w:hAnsi="Garamond"/>
-          <w:color w:val="222222"/>
-        </w:rPr>
-        <w:t xml:space="preserve">125 c.26v (canzone), </w:t>
-      </w:r>
-      <w:r>
-        <w:rPr>
-          <w:rFonts w:eastAsia="Times New Roman" w:cs="Arial" w:ascii="Garamond" w:hAnsi="Garamond"/>
-          <w:i/>
-          <w:color w:val="222222"/>
+          <w:shd w:fill="66FFFF" w:val="clear"/>
+        </w:rPr>
+        <w:t xml:space="preserve"> 37 cc.8v-9v </w:t>
+      </w:r>
+      <w:r>
+        <w:rPr>
+          <w:rFonts w:eastAsia="Times New Roman" w:cs="Arial" w:ascii="Garamond" w:hAnsi="Garamond"/>
+          <w:color w:val="222222"/>
+        </w:rPr>
+        <w:t xml:space="preserve">(canzone_16vv), </w:t>
+      </w:r>
+      <w:r>
+        <w:rPr>
+          <w:rFonts w:eastAsia="Times New Roman" w:cs="Arial" w:ascii="Garamond" w:hAnsi="Garamond"/>
+          <w:i/>
+          <w:color w:val="222222"/>
+          <w:shd w:fill="FFFF99" w:val="clear"/>
+        </w:rPr>
+        <w:t xml:space="preserve">Rvf </w:t>
+      </w:r>
+      <w:r>
+        <w:rPr>
+          <w:rFonts w:eastAsia="Times New Roman" w:cs="Arial" w:ascii="Garamond" w:hAnsi="Garamond"/>
+          <w:color w:val="222222"/>
+          <w:shd w:fill="FFFF99" w:val="clear"/>
+        </w:rPr>
+        <w:t xml:space="preserve">50 c. 11r-v ** </w:t>
+      </w:r>
+      <w:r>
+        <w:rPr>
+          <w:rFonts w:eastAsia="Times New Roman" w:cs="Arial" w:ascii="Garamond" w:hAnsi="Garamond"/>
+          <w:color w:val="222222"/>
+          <w:shd w:fill="FFFF99" w:val="clear"/>
+        </w:rPr>
+        <w:t>check abe's notes **</w:t>
+      </w:r>
+      <w:r>
+        <w:rPr>
+          <w:rFonts w:eastAsia="Times New Roman" w:cs="Arial" w:ascii="Garamond" w:hAnsi="Garamond"/>
+          <w:color w:val="222222"/>
+          <w:shd w:fill="FFFF99" w:val="clear"/>
+        </w:rPr>
+        <w:t xml:space="preserve"> </w:t>
+      </w:r>
+      <w:r>
+        <w:rPr>
+          <w:rFonts w:eastAsia="Times New Roman" w:cs="Arial" w:ascii="Garamond" w:hAnsi="Garamond"/>
+          <w:color w:val="222222"/>
+        </w:rPr>
+        <w:t xml:space="preserve">(canzone_14vv), </w:t>
+      </w:r>
+      <w:r>
+        <w:rPr>
+          <w:rFonts w:eastAsia="Times New Roman" w:cs="Arial" w:ascii="Garamond" w:hAnsi="Garamond"/>
+          <w:i/>
+          <w:color w:val="222222"/>
+          <w:shd w:fill="66FFFF" w:val="clear"/>
+        </w:rPr>
+        <w:t xml:space="preserve">Rvf </w:t>
+      </w:r>
+      <w:r>
+        <w:rPr>
+          <w:rFonts w:eastAsia="Times New Roman" w:cs="Arial" w:ascii="Garamond" w:hAnsi="Garamond"/>
+          <w:color w:val="222222"/>
+          <w:shd w:fill="66FFFF" w:val="clear"/>
+        </w:rPr>
+        <w:t xml:space="preserve">55 c.13r </w:t>
+      </w:r>
+      <w:r>
+        <w:rPr>
+          <w:rFonts w:eastAsia="Times New Roman" w:cs="Arial" w:ascii="Garamond" w:hAnsi="Garamond"/>
+          <w:color w:val="222222"/>
+        </w:rPr>
+        <w:t xml:space="preserve">(ballata mezzana), </w:t>
+      </w:r>
+      <w:r>
+        <w:rPr>
+          <w:rFonts w:eastAsia="Times New Roman" w:cs="Arial" w:ascii="Garamond" w:hAnsi="Garamond"/>
+          <w:i/>
+          <w:color w:val="222222"/>
+          <w:shd w:fill="66FFFF" w:val="clear"/>
+        </w:rPr>
+        <w:t xml:space="preserve">Rvf </w:t>
+      </w:r>
+      <w:r>
+        <w:rPr>
+          <w:rFonts w:eastAsia="Times New Roman" w:cs="Arial" w:ascii="Garamond" w:hAnsi="Garamond"/>
+          <w:color w:val="222222"/>
+          <w:shd w:fill="66FFFF" w:val="clear"/>
+        </w:rPr>
+        <w:t xml:space="preserve">63 c.14r </w:t>
+      </w:r>
+      <w:r>
+        <w:rPr>
+          <w:rFonts w:eastAsia="Times New Roman" w:cs="Arial" w:ascii="Garamond" w:hAnsi="Garamond"/>
+          <w:color w:val="222222"/>
+        </w:rPr>
+        <w:t xml:space="preserve">(ballata grande), </w:t>
+      </w:r>
+      <w:r>
+        <w:rPr>
+          <w:rFonts w:eastAsia="Times New Roman" w:cs="Arial" w:ascii="Garamond" w:hAnsi="Garamond"/>
+          <w:i/>
+          <w:color w:val="222222"/>
+          <w:shd w:fill="66FFFF" w:val="clear"/>
+        </w:rPr>
+        <w:t xml:space="preserve">Rvf </w:t>
+      </w:r>
+      <w:r>
+        <w:rPr>
+          <w:rFonts w:eastAsia="Times New Roman" w:cs="Arial" w:ascii="Garamond" w:hAnsi="Garamond"/>
+          <w:color w:val="222222"/>
+          <w:shd w:fill="66FFFF" w:val="clear"/>
+        </w:rPr>
+        <w:t>70 cc.15r-v</w:t>
+      </w:r>
+      <w:r>
+        <w:rPr>
+          <w:rFonts w:eastAsia="Times New Roman" w:cs="Arial" w:ascii="Garamond" w:hAnsi="Garamond"/>
+          <w:color w:val="222222"/>
+        </w:rPr>
+        <w:t xml:space="preserve"> (canzone_10vv), </w:t>
+      </w:r>
+      <w:r>
+        <w:rPr>
+          <w:rFonts w:eastAsia="Times New Roman" w:cs="Arial" w:ascii="Garamond" w:hAnsi="Garamond"/>
+          <w:i/>
+          <w:color w:val="222222"/>
+          <w:shd w:fill="66FFFF" w:val="clear"/>
+        </w:rPr>
+        <w:t xml:space="preserve">Rvf </w:t>
+      </w:r>
+      <w:r>
+        <w:rPr>
+          <w:rFonts w:eastAsia="Times New Roman" w:cs="Arial" w:ascii="Garamond" w:hAnsi="Garamond"/>
+          <w:color w:val="222222"/>
+          <w:shd w:fill="66FFFF" w:val="clear"/>
+        </w:rPr>
+        <w:t>71 cc. 15v-16v</w:t>
+      </w:r>
+      <w:r>
+        <w:rPr>
+          <w:rFonts w:eastAsia="Times New Roman" w:cs="Arial" w:ascii="Garamond" w:hAnsi="Garamond"/>
+          <w:color w:val="222222"/>
+        </w:rPr>
+        <w:t xml:space="preserve"> (canzone_15vv), </w:t>
+      </w:r>
+      <w:r>
+        <w:rPr>
+          <w:rFonts w:eastAsia="Times New Roman" w:cs="Arial" w:ascii="Garamond" w:hAnsi="Garamond"/>
+          <w:i/>
+          <w:color w:val="222222"/>
+          <w:shd w:fill="66FFFF" w:val="clear"/>
+        </w:rPr>
+        <w:t xml:space="preserve">Rvf </w:t>
+      </w:r>
+      <w:r>
+        <w:rPr>
+          <w:rFonts w:eastAsia="Times New Roman" w:cs="Arial" w:ascii="Garamond" w:hAnsi="Garamond"/>
+          <w:color w:val="222222"/>
+          <w:shd w:fill="66FFFF" w:val="clear"/>
+        </w:rPr>
+        <w:t>72 cc.16v-17r</w:t>
+      </w:r>
+      <w:r>
+        <w:rPr>
+          <w:rFonts w:eastAsia="Times New Roman" w:cs="Arial" w:ascii="Garamond" w:hAnsi="Garamond"/>
+          <w:color w:val="222222"/>
+        </w:rPr>
+        <w:t xml:space="preserve"> (canzone_15vv), </w:t>
+      </w:r>
+      <w:r>
+        <w:rPr>
+          <w:rFonts w:eastAsia="Times New Roman" w:cs="Arial" w:ascii="Garamond" w:hAnsi="Garamond"/>
+          <w:i/>
+          <w:color w:val="222222"/>
+          <w:shd w:fill="66FFFF" w:val="clear"/>
+        </w:rPr>
+        <w:t xml:space="preserve">Rvf </w:t>
+      </w:r>
+      <w:r>
+        <w:rPr>
+          <w:rFonts w:eastAsia="Times New Roman" w:cs="Arial" w:ascii="Garamond" w:hAnsi="Garamond"/>
+          <w:color w:val="222222"/>
+          <w:shd w:fill="66FFFF" w:val="clear"/>
+        </w:rPr>
+        <w:t>73 cc.17r-18r (</w:t>
+      </w:r>
+      <w:r>
+        <w:rPr>
+          <w:rFonts w:eastAsia="Times New Roman" w:cs="Arial" w:ascii="Garamond" w:hAnsi="Garamond"/>
+          <w:color w:val="222222"/>
+        </w:rPr>
+        <w:t xml:space="preserve">canzone_15vv), </w:t>
+      </w:r>
+      <w:r>
+        <w:rPr>
+          <w:rFonts w:eastAsia="Times New Roman" w:cs="Arial" w:ascii="Garamond" w:hAnsi="Garamond"/>
+          <w:i/>
+          <w:color w:val="222222"/>
+          <w:shd w:fill="66FFFF" w:val="clear"/>
+        </w:rPr>
+        <w:t xml:space="preserve">Rvf </w:t>
+      </w:r>
+      <w:r>
+        <w:rPr>
+          <w:rFonts w:eastAsia="Times New Roman" w:cs="Arial" w:ascii="Garamond" w:hAnsi="Garamond"/>
+          <w:color w:val="222222"/>
+          <w:shd w:fill="66FFFF" w:val="clear"/>
+        </w:rPr>
+        <w:t>105 cc.22v-23r</w:t>
+      </w:r>
+      <w:r>
+        <w:rPr>
+          <w:rFonts w:eastAsia="Times New Roman" w:cs="Arial" w:ascii="Garamond" w:hAnsi="Garamond"/>
+          <w:color w:val="222222"/>
+        </w:rPr>
+        <w:t xml:space="preserve"> (canzone_15vv), </w:t>
+      </w:r>
+      <w:r>
+        <w:rPr>
+          <w:rFonts w:eastAsia="Times New Roman" w:cs="Arial" w:ascii="Garamond" w:hAnsi="Garamond"/>
+          <w:i/>
+          <w:color w:val="222222"/>
+          <w:shd w:fill="66FFFF" w:val="clear"/>
+        </w:rPr>
+        <w:t xml:space="preserve">Rvf </w:t>
+      </w:r>
+      <w:r>
+        <w:rPr>
+          <w:rFonts w:eastAsia="Times New Roman" w:cs="Arial" w:ascii="Garamond" w:hAnsi="Garamond"/>
+          <w:color w:val="222222"/>
+          <w:shd w:fill="66FFFF" w:val="clear"/>
+        </w:rPr>
+        <w:t>119 cc.24v-25v</w:t>
+      </w:r>
+      <w:r>
+        <w:rPr>
+          <w:rFonts w:eastAsia="Times New Roman" w:cs="Arial" w:ascii="Garamond" w:hAnsi="Garamond"/>
+          <w:color w:val="222222"/>
+        </w:rPr>
+        <w:t xml:space="preserve"> (canzone_15vv), </w:t>
+      </w:r>
+      <w:r>
+        <w:rPr>
+          <w:rFonts w:eastAsia="Times New Roman" w:cs="Arial" w:ascii="Garamond" w:hAnsi="Garamond"/>
+          <w:i/>
+          <w:color w:val="222222"/>
+          <w:shd w:fill="66FFFF" w:val="clear"/>
+        </w:rPr>
+        <w:t xml:space="preserve">Rvf </w:t>
+      </w:r>
+      <w:r>
+        <w:rPr>
+          <w:rFonts w:eastAsia="Times New Roman" w:cs="Arial" w:ascii="Garamond" w:hAnsi="Garamond"/>
+          <w:color w:val="222222"/>
+          <w:shd w:fill="66FFFF" w:val="clear"/>
+        </w:rPr>
+        <w:t>125 c.26v</w:t>
+      </w:r>
+      <w:r>
+        <w:rPr>
+          <w:rFonts w:eastAsia="Times New Roman" w:cs="Arial" w:ascii="Garamond" w:hAnsi="Garamond"/>
+          <w:color w:val="222222"/>
+        </w:rPr>
+        <w:t xml:space="preserve"> (canzone), </w:t>
+      </w:r>
+      <w:r>
+        <w:rPr>
+          <w:rFonts w:eastAsia="Times New Roman" w:cs="Arial" w:ascii="Garamond" w:hAnsi="Garamond"/>
+          <w:i/>
+          <w:color w:val="222222"/>
+          <w:shd w:fill="FFFF66" w:val="clear"/>
         </w:rPr>
         <w:t>Rvf</w:t>
       </w:r>
@@ -1056,30 +1173,49 @@
         <w:rPr>
           <w:rFonts w:eastAsia="Times New Roman" w:cs="Arial" w:ascii="Garamond" w:hAnsi="Garamond"/>
           <w:color w:val="222222"/>
-        </w:rPr>
-        <w:t xml:space="preserve"> 126 c.27r (canzone), </w:t>
-      </w:r>
-      <w:r>
-        <w:rPr>
-          <w:rFonts w:eastAsia="Times New Roman" w:cs="Arial" w:ascii="Garamond" w:hAnsi="Garamond"/>
-          <w:i/>
-          <w:color w:val="222222"/>
+          <w:shd w:fill="FFFF66" w:val="clear"/>
+        </w:rPr>
+        <w:t xml:space="preserve"> 126 c.27r ** </w:t>
+      </w:r>
+      <w:r>
+        <w:rPr>
+          <w:rFonts w:eastAsia="Times New Roman" w:cs="Arial" w:ascii="Garamond" w:hAnsi="Garamond"/>
+          <w:color w:val="222222"/>
+          <w:shd w:fill="FFFF66" w:val="clear"/>
+        </w:rPr>
+        <w:t>check abe's notes**</w:t>
+      </w:r>
+      <w:r>
+        <w:rPr>
+          <w:rFonts w:eastAsia="Times New Roman" w:cs="Arial" w:ascii="Garamond" w:hAnsi="Garamond"/>
+          <w:color w:val="222222"/>
+        </w:rPr>
+        <w:t xml:space="preserve"> (canzone), </w:t>
+      </w:r>
+      <w:r>
+        <w:rPr>
+          <w:rFonts w:eastAsia="Times New Roman" w:cs="Arial" w:ascii="Garamond" w:hAnsi="Garamond"/>
+          <w:i/>
+          <w:color w:val="800000"/>
           <w:highlight w:val="yellow"/>
-        </w:rPr>
-        <w:t xml:space="preserve">Rvf </w:t>
-      </w:r>
-      <w:r>
-        <w:rPr>
-          <w:rFonts w:eastAsia="Times New Roman" w:cs="Arial" w:ascii="Garamond" w:hAnsi="Garamond"/>
-          <w:color w:val="222222"/>
+          <w:shd w:fill="66FFFF" w:val="clear"/>
+        </w:rPr>
+        <w:t xml:space="preserve">Rvf </w:t>
+      </w:r>
+      <w:r>
+        <w:rPr>
+          <w:rFonts w:eastAsia="Times New Roman" w:cs="Arial" w:ascii="Garamond" w:hAnsi="Garamond"/>
+          <w:color w:val="800000"/>
           <w:highlight w:val="yellow"/>
+          <w:shd w:fill="66FFFF" w:val="clear"/>
         </w:rPr>
         <w:t>141 c.32r (sonnet)</w:t>
       </w:r>
       <w:r>
         <w:rPr>
           <w:rFonts w:eastAsia="Times New Roman" w:cs="Arial" w:ascii="Garamond" w:hAnsi="Garamond"/>
-          <w:color w:val="222222"/>
+          <w:color w:val="800000"/>
+          <w:shd w:fill="66FFFF" w:val="clear"/>
         </w:rPr>
         <w:t>.</w:t>
       </w:r>
@@ -1251,6 +1387,30 @@
           <w:rFonts w:eastAsia="Times New Roman" w:cs="Arial" w:ascii="Garamond" w:hAnsi="Garamond"/>
           <w:i/>
           <w:color w:val="222222"/>
+          <w:shd w:fill="66FFFF" w:val="clear"/>
+        </w:rPr>
+        <w:t xml:space="preserve">Rvf </w:t>
+      </w:r>
+      <w:r>
+        <w:rPr>
+          <w:rFonts w:eastAsia="Times New Roman" w:cs="Arial" w:ascii="Garamond" w:hAnsi="Garamond"/>
+          <w:color w:val="222222"/>
+          <w:shd w:fill="66FFFF" w:val="clear"/>
+        </w:rPr>
+        <w:t>55 c.13r (ballata mezzana),</w:t>
+      </w:r>
+      <w:r>
+        <w:rPr>
+          <w:rFonts w:eastAsia="Times New Roman" w:cs="Arial" w:ascii="Garamond" w:hAnsi="Garamond"/>
+          <w:color w:val="222222"/>
+        </w:rPr>
+        <w:t xml:space="preserve"> </w:t>
+      </w:r>
+      <w:r>
+        <w:rPr>
+          <w:rFonts w:eastAsia="Times New Roman" w:cs="Arial" w:ascii="Garamond" w:hAnsi="Garamond"/>
+          <w:i/>
+          <w:color w:val="222222"/>
           <w:shd w:fill="FF3333" w:val="clear"/>
         </w:rPr>
         <w:t xml:space="preserve">Rvf </w:t>
@@ -1261,31 +1421,15 @@
           <w:color w:val="222222"/>
           <w:shd w:fill="FF3333" w:val="clear"/>
         </w:rPr>
-        <w:t>55 c.13r (ballata mezzana)</w:t>
-      </w:r>
-      <w:r>
-        <w:rPr>
-          <w:rFonts w:eastAsia="Times New Roman" w:cs="Arial" w:ascii="Garamond" w:hAnsi="Garamond"/>
-          <w:color w:val="222222"/>
-        </w:rPr>
-        <w:t xml:space="preserve">, </w:t>
-      </w:r>
-      <w:r>
-        <w:rPr>
-          <w:rFonts w:eastAsia="Times New Roman" w:cs="Arial" w:ascii="Garamond" w:hAnsi="Garamond"/>
-          <w:i/>
+        <w:t xml:space="preserve">63 c.14r (ballata grande) ** </w:t>
+      </w:r>
+      <w:r>
+        <w:rPr>
+          <w:rFonts w:eastAsia="Times New Roman" w:cs="Arial" w:ascii="Garamond" w:hAnsi="Garamond"/>
           <w:color w:val="222222"/>
           <w:shd w:fill="FF3333" w:val="clear"/>
         </w:rPr>
-        <w:t xml:space="preserve">Rvf </w:t>
-      </w:r>
-      <w:r>
-        <w:rPr>
-          <w:rFonts w:eastAsia="Times New Roman" w:cs="Arial" w:ascii="Garamond" w:hAnsi="Garamond"/>
-          <w:color w:val="222222"/>
-          <w:shd w:fill="FF3333" w:val="clear"/>
-        </w:rPr>
-        <w:t>63 c.14r (ballata grande)</w:t>
+        <w:t>See Abe's Notes **</w:t>
       </w:r>
       <w:r>
         <w:rPr>
@@ -1537,6 +1681,7 @@
         <w:rPr>
           <w:rFonts w:eastAsia="Times New Roman" w:cs="Arial" w:ascii="Garamond" w:hAnsi="Garamond"/>
           <w:color w:val="222222"/>
+          <w:shd w:fill="66FFFF" w:val="clear"/>
         </w:rPr>
         <w:t xml:space="preserve">Canzoni </w:t>
       </w:r>
@@ -1545,6 +1690,7 @@
           <w:rFonts w:eastAsia="Times New Roman" w:cs="Arial" w:ascii="Garamond" w:hAnsi="Garamond"/>
           <w:b/>
           <w:color w:val="222222"/>
+          <w:shd w:fill="66FFFF" w:val="clear"/>
         </w:rPr>
         <w:t>missing line numbers</w:t>
       </w:r>
@@ -1552,6 +1698,7 @@
         <w:rPr>
           <w:rFonts w:eastAsia="Times New Roman" w:cs="Arial" w:ascii="Garamond" w:hAnsi="Garamond"/>
           <w:color w:val="222222"/>
+          <w:shd w:fill="66FFFF" w:val="clear"/>
         </w:rPr>
         <w:t xml:space="preserve">: </w:t>
       </w:r>
@@ -1560,13 +1707,15 @@
           <w:rFonts w:eastAsia="Times New Roman" w:cs="Arial" w:ascii="Garamond" w:hAnsi="Garamond"/>
           <w:i/>
           <w:color w:val="222222"/>
-        </w:rPr>
-        <w:t xml:space="preserve">Rvf </w:t>
-      </w:r>
-      <w:r>
-        <w:rPr>
-          <w:rFonts w:eastAsia="Times New Roman" w:cs="Arial" w:ascii="Garamond" w:hAnsi="Garamond"/>
-          <w:color w:val="222222"/>
+          <w:shd w:fill="66FFFF" w:val="clear"/>
+        </w:rPr>
+        <w:t xml:space="preserve">Rvf </w:t>
+      </w:r>
+      <w:r>
+        <w:rPr>
+          <w:rFonts w:eastAsia="Times New Roman" w:cs="Arial" w:ascii="Garamond" w:hAnsi="Garamond"/>
+          <w:color w:val="222222"/>
+          <w:shd w:fill="66FFFF" w:val="clear"/>
         </w:rPr>
         <w:t xml:space="preserve">53, </w:t>
       </w:r>
@@ -1575,13 +1724,15 @@
           <w:rFonts w:eastAsia="Times New Roman" w:cs="Arial" w:ascii="Garamond" w:hAnsi="Garamond"/>
           <w:i/>
           <w:color w:val="222222"/>
-        </w:rPr>
-        <w:t xml:space="preserve">Rvf </w:t>
-      </w:r>
-      <w:r>
-        <w:rPr>
-          <w:rFonts w:eastAsia="Times New Roman" w:cs="Arial" w:ascii="Garamond" w:hAnsi="Garamond"/>
-          <w:color w:val="222222"/>
+          <w:shd w:fill="66FFFF" w:val="clear"/>
+        </w:rPr>
+        <w:t xml:space="preserve">Rvf </w:t>
+      </w:r>
+      <w:r>
+        <w:rPr>
+          <w:rFonts w:eastAsia="Times New Roman" w:cs="Arial" w:ascii="Garamond" w:hAnsi="Garamond"/>
+          <w:color w:val="222222"/>
+          <w:shd w:fill="66FFFF" w:val="clear"/>
         </w:rPr>
         <w:t xml:space="preserve">125, </w:t>
       </w:r>
@@ -1590,13 +1741,15 @@
           <w:rFonts w:eastAsia="Times New Roman" w:cs="Arial" w:ascii="Garamond" w:hAnsi="Garamond"/>
           <w:i/>
           <w:color w:val="222222"/>
-        </w:rPr>
-        <w:t xml:space="preserve">Rvf </w:t>
-      </w:r>
-      <w:r>
-        <w:rPr>
-          <w:rFonts w:eastAsia="Times New Roman" w:cs="Arial" w:ascii="Garamond" w:hAnsi="Garamond"/>
-          <w:color w:val="222222"/>
+          <w:shd w:fill="66FFFF" w:val="clear"/>
+        </w:rPr>
+        <w:t xml:space="preserve">Rvf </w:t>
+      </w:r>
+      <w:r>
+        <w:rPr>
+          <w:rFonts w:eastAsia="Times New Roman" w:cs="Arial" w:ascii="Garamond" w:hAnsi="Garamond"/>
+          <w:color w:val="222222"/>
+          <w:shd w:fill="66FFFF" w:val="clear"/>
         </w:rPr>
         <w:t xml:space="preserve">126, </w:t>
       </w:r>
@@ -1605,13 +1758,15 @@
           <w:rFonts w:eastAsia="Times New Roman" w:cs="Arial" w:ascii="Garamond" w:hAnsi="Garamond"/>
           <w:i/>
           <w:color w:val="222222"/>
-        </w:rPr>
-        <w:t xml:space="preserve">Rvf </w:t>
-      </w:r>
-      <w:r>
-        <w:rPr>
-          <w:rFonts w:eastAsia="Times New Roman" w:cs="Arial" w:ascii="Garamond" w:hAnsi="Garamond"/>
-          <w:color w:val="222222"/>
+          <w:shd w:fill="66FFFF" w:val="clear"/>
+        </w:rPr>
+        <w:t xml:space="preserve">Rvf </w:t>
+      </w:r>
+      <w:r>
+        <w:rPr>
+          <w:rFonts w:eastAsia="Times New Roman" w:cs="Arial" w:ascii="Garamond" w:hAnsi="Garamond"/>
+          <w:color w:val="222222"/>
+          <w:shd w:fill="66FFFF" w:val="clear"/>
         </w:rPr>
         <w:t xml:space="preserve">127, </w:t>
       </w:r>
@@ -1620,13 +1775,15 @@
           <w:rFonts w:eastAsia="Times New Roman" w:cs="Arial" w:ascii="Garamond" w:hAnsi="Garamond"/>
           <w:i/>
           <w:color w:val="222222"/>
-        </w:rPr>
-        <w:t xml:space="preserve">Rvf </w:t>
-      </w:r>
-      <w:r>
-        <w:rPr>
-          <w:rFonts w:eastAsia="Times New Roman" w:cs="Arial" w:ascii="Garamond" w:hAnsi="Garamond"/>
-          <w:color w:val="222222"/>
+          <w:shd w:fill="66FFFF" w:val="clear"/>
+        </w:rPr>
+        <w:t xml:space="preserve">Rvf </w:t>
+      </w:r>
+      <w:r>
+        <w:rPr>
+          <w:rFonts w:eastAsia="Times New Roman" w:cs="Arial" w:ascii="Garamond" w:hAnsi="Garamond"/>
+          <w:color w:val="222222"/>
+          <w:shd w:fill="66FFFF" w:val="clear"/>
         </w:rPr>
         <w:t xml:space="preserve">128, </w:t>
       </w:r>
@@ -1635,13 +1792,15 @@
           <w:rFonts w:eastAsia="Times New Roman" w:cs="Arial" w:ascii="Garamond" w:hAnsi="Garamond"/>
           <w:i/>
           <w:color w:val="222222"/>
-        </w:rPr>
-        <w:t xml:space="preserve">Rvf </w:t>
-      </w:r>
-      <w:r>
-        <w:rPr>
-          <w:rFonts w:eastAsia="Times New Roman" w:cs="Arial" w:ascii="Garamond" w:hAnsi="Garamond"/>
-          <w:color w:val="222222"/>
+          <w:shd w:fill="66FFFF" w:val="clear"/>
+        </w:rPr>
+        <w:t xml:space="preserve">Rvf </w:t>
+      </w:r>
+      <w:r>
+        <w:rPr>
+          <w:rFonts w:eastAsia="Times New Roman" w:cs="Arial" w:ascii="Garamond" w:hAnsi="Garamond"/>
+          <w:color w:val="222222"/>
+          <w:shd w:fill="66FFFF" w:val="clear"/>
         </w:rPr>
         <w:t xml:space="preserve">129, </w:t>
       </w:r>
@@ -1650,15 +1809,24 @@
           <w:rFonts w:eastAsia="Times New Roman" w:cs="Arial" w:ascii="Garamond" w:hAnsi="Garamond"/>
           <w:i/>
           <w:color w:val="222222"/>
-        </w:rPr>
-        <w:t xml:space="preserve">Rvf </w:t>
-      </w:r>
-      <w:r>
-        <w:rPr>
-          <w:rFonts w:eastAsia="Times New Roman" w:cs="Arial" w:ascii="Garamond" w:hAnsi="Garamond"/>
-          <w:color w:val="222222"/>
+          <w:shd w:fill="66FFFF" w:val="clear"/>
+        </w:rPr>
+        <w:t xml:space="preserve">Rvf </w:t>
+      </w:r>
+      <w:r>
+        <w:rPr>
+          <w:rFonts w:eastAsia="Times New Roman" w:cs="Arial" w:ascii="Garamond" w:hAnsi="Garamond"/>
+          <w:color w:val="222222"/>
+          <w:shd w:fill="66FFFF" w:val="clear"/>
         </w:rPr>
         <w:t>135. Need to fix.</w:t>
+      </w:r>
+      <w:r>
+        <w:rPr>
+          <w:rFonts w:eastAsia="Times New Roman" w:cs="Arial" w:ascii="Garamond" w:hAnsi="Garamond"/>
+          <w:color w:val="222222"/>
+        </w:rPr>
+        <w:t xml:space="preserve"> </w:t>
       </w:r>
     </w:p>
     <w:p>
@@ -1682,12 +1850,14 @@
         <w:rPr>
           <w:rFonts w:eastAsia="Times New Roman" w:cs="Arial" w:ascii="Garamond" w:hAnsi="Garamond"/>
           <w:color w:val="222222"/>
-        </w:rPr>
-      </w:pPr>
-      <w:r>
-        <w:rPr>
-          <w:rFonts w:eastAsia="Times New Roman" w:cs="Arial" w:ascii="Garamond" w:hAnsi="Garamond"/>
-          <w:color w:val="222222"/>
+          <w:shd w:fill="66FFFF" w:val="clear"/>
+        </w:rPr>
+      </w:pPr>
+      <w:r>
+        <w:rPr>
+          <w:rFonts w:eastAsia="Times New Roman" w:cs="Arial" w:ascii="Garamond" w:hAnsi="Garamond"/>
+          <w:color w:val="222222"/>
+          <w:shd w:fill="66FFFF" w:val="clear"/>
         </w:rPr>
         <w:t xml:space="preserve">Just for the record, these canzoni </w:t>
       </w:r>
@@ -1696,6 +1866,7 @@
           <w:rFonts w:eastAsia="Times New Roman" w:cs="Arial" w:ascii="Garamond" w:hAnsi="Garamond"/>
           <w:b/>
           <w:color w:val="222222"/>
+          <w:shd w:fill="66FFFF" w:val="clear"/>
         </w:rPr>
         <w:t>have</w:t>
       </w:r>
@@ -1703,6 +1874,7 @@
         <w:rPr>
           <w:rFonts w:eastAsia="Times New Roman" w:cs="Arial" w:ascii="Garamond" w:hAnsi="Garamond"/>
           <w:color w:val="222222"/>
+          <w:shd w:fill="66FFFF" w:val="clear"/>
         </w:rPr>
         <w:t xml:space="preserve"> initials and pillcrows: </w:t>
       </w:r>
@@ -1711,37 +1883,32 @@
           <w:rFonts w:eastAsia="Times New Roman" w:cs="Arial" w:ascii="Garamond" w:hAnsi="Garamond"/>
           <w:i/>
           <w:color w:val="222222"/>
-          <w:shd w:fill="00FFFF" w:val="clear"/>
-        </w:rPr>
-        <w:t xml:space="preserve">Rvf </w:t>
-      </w:r>
-      <w:r>
-        <w:rPr>
-          <w:rFonts w:eastAsia="Times New Roman" w:cs="Arial" w:ascii="Garamond" w:hAnsi="Garamond"/>
-          <w:color w:val="222222"/>
-          <w:shd w:fill="00FFFF" w:val="clear"/>
-        </w:rPr>
-        <w:t>53 (canzone)</w:t>
-      </w:r>
-      <w:r>
-        <w:rPr>
-          <w:rFonts w:eastAsia="Times New Roman" w:cs="Arial" w:ascii="Garamond" w:hAnsi="Garamond"/>
-          <w:color w:val="222222"/>
-        </w:rPr>
-        <w:t xml:space="preserve">, </w:t>
-      </w:r>
-      <w:r>
-        <w:rPr>
-          <w:rFonts w:eastAsia="Times New Roman" w:cs="Arial" w:ascii="Garamond" w:hAnsi="Garamond"/>
-          <w:i/>
-          <w:color w:val="222222"/>
-        </w:rPr>
-        <w:t xml:space="preserve">Rvf </w:t>
-      </w:r>
-      <w:r>
-        <w:rPr>
-          <w:rFonts w:eastAsia="Times New Roman" w:cs="Arial" w:ascii="Garamond" w:hAnsi="Garamond"/>
-          <w:color w:val="222222"/>
+          <w:shd w:fill="66FFFF" w:val="clear"/>
+        </w:rPr>
+        <w:t xml:space="preserve">Rvf </w:t>
+      </w:r>
+      <w:r>
+        <w:rPr>
+          <w:rFonts w:eastAsia="Times New Roman" w:cs="Arial" w:ascii="Garamond" w:hAnsi="Garamond"/>
+          <w:color w:val="222222"/>
+          <w:shd w:fill="66FFFF" w:val="clear"/>
+        </w:rPr>
+        <w:t xml:space="preserve">53 (canzone), </w:t>
+      </w:r>
+      <w:r>
+        <w:rPr>
+          <w:rFonts w:eastAsia="Times New Roman" w:cs="Arial" w:ascii="Garamond" w:hAnsi="Garamond"/>
+          <w:i/>
+          <w:color w:val="222222"/>
+          <w:shd w:fill="66FFFF" w:val="clear"/>
+        </w:rPr>
+        <w:t xml:space="preserve">Rvf </w:t>
+      </w:r>
+      <w:r>
+        <w:rPr>
+          <w:rFonts w:eastAsia="Times New Roman" w:cs="Arial" w:ascii="Garamond" w:hAnsi="Garamond"/>
+          <w:color w:val="222222"/>
+          <w:shd w:fill="66FFFF" w:val="clear"/>
         </w:rPr>
         <w:t xml:space="preserve">61 (canzone), </w:t>
       </w:r>
@@ -1750,13 +1917,15 @@
           <w:rFonts w:eastAsia="Times New Roman" w:cs="Arial" w:ascii="Garamond" w:hAnsi="Garamond"/>
           <w:i/>
           <w:color w:val="222222"/>
-        </w:rPr>
-        <w:t xml:space="preserve">Rvf </w:t>
-      </w:r>
-      <w:r>
-        <w:rPr>
-          <w:rFonts w:eastAsia="Times New Roman" w:cs="Arial" w:ascii="Garamond" w:hAnsi="Garamond"/>
-          <w:color w:val="222222"/>
+          <w:shd w:fill="66FFFF" w:val="clear"/>
+        </w:rPr>
+        <w:t xml:space="preserve">Rvf </w:t>
+      </w:r>
+      <w:r>
+        <w:rPr>
+          <w:rFonts w:eastAsia="Times New Roman" w:cs="Arial" w:ascii="Garamond" w:hAnsi="Garamond"/>
+          <w:color w:val="222222"/>
+          <w:shd w:fill="66FFFF" w:val="clear"/>
         </w:rPr>
         <w:t xml:space="preserve">127 (canzone), </w:t>
       </w:r>
@@ -1765,13 +1934,15 @@
           <w:rFonts w:eastAsia="Times New Roman" w:cs="Arial" w:ascii="Garamond" w:hAnsi="Garamond"/>
           <w:i/>
           <w:color w:val="222222"/>
-        </w:rPr>
-        <w:t xml:space="preserve">Rvf </w:t>
-      </w:r>
-      <w:r>
-        <w:rPr>
-          <w:rFonts w:eastAsia="Times New Roman" w:cs="Arial" w:ascii="Garamond" w:hAnsi="Garamond"/>
-          <w:color w:val="222222"/>
+          <w:shd w:fill="66FFFF" w:val="clear"/>
+        </w:rPr>
+        <w:t xml:space="preserve">Rvf </w:t>
+      </w:r>
+      <w:r>
+        <w:rPr>
+          <w:rFonts w:eastAsia="Times New Roman" w:cs="Arial" w:ascii="Garamond" w:hAnsi="Garamond"/>
+          <w:color w:val="222222"/>
+          <w:shd w:fill="66FFFF" w:val="clear"/>
         </w:rPr>
         <w:t xml:space="preserve">128 (canzone) and </w:t>
       </w:r>
@@ -1780,6 +1951,7 @@
           <w:rFonts w:eastAsia="Times New Roman" w:cs="Arial" w:ascii="Garamond" w:hAnsi="Garamond"/>
           <w:i/>
           <w:color w:val="222222"/>
+          <w:shd w:fill="66FFFF" w:val="clear"/>
         </w:rPr>
         <w:t>Rvf</w:t>
       </w:r>
@@ -1787,6 +1959,7 @@
         <w:rPr>
           <w:rFonts w:eastAsia="Times New Roman" w:cs="Arial" w:ascii="Garamond" w:hAnsi="Garamond"/>
           <w:color w:val="222222"/>
+          <w:shd w:fill="66FFFF" w:val="clear"/>
         </w:rPr>
         <w:t xml:space="preserve"> 129 (canzone), need to fix.</w:t>
       </w:r>

</xml_diff>